<commit_message>
FIXED AND FINALIZED VERSION
</commit_message>
<xml_diff>
--- a/WebProgrammingFinalProject.docx
+++ b/WebProgrammingFinalProject.docx
@@ -103,7 +103,7 @@
     <w:p>
       <w:pPr>
         <w:rPr>
-          <w:rFonts w:ascii="-webkit-standard" w:hAnsi="-webkit-standard"/>
+          <w:rFonts w:ascii="-webkit-standard" w:hAnsi="-webkit-standard" w:hint="eastAsia"/>
           <w:color w:val="000000"/>
           <w:sz w:val="27"/>
           <w:szCs w:val="27"/>
@@ -126,7 +126,7 @@
           <w:rFonts w:asciiTheme="majorHAnsi" w:hAnsiTheme="majorHAnsi" w:cstheme="majorHAnsi"/>
           <w:color w:val="000000"/>
         </w:rPr>
-        <w:t>To offer a user-friendly and engaging digital learning platform that helps students grasp academic concepts with ease, prepare effectively for exams, and study at their own pace. Through high-quality video content, interactive quizzes, personalized learning paths, and instant academic assistance, we aim to support learners in building confidence and reaching their full academic potential—anytime, from anywhere.</w:t>
+        <w:t>To offer a user-friendly and engaging digital learning platform's fully functional mock version created by sophomore students of Web programming course that helps students in their academic life.</w:t>
       </w:r>
     </w:p>
     <w:p>
@@ -444,13 +444,7 @@
         <w:rPr>
           <w:rFonts w:asciiTheme="majorHAnsi" w:hAnsiTheme="majorHAnsi" w:cstheme="majorHAnsi"/>
         </w:rPr>
-        <w:t>Backend Developer</w:t>
-      </w:r>
-      <w:r>
-        <w:rPr>
-          <w:rFonts w:asciiTheme="majorHAnsi" w:hAnsiTheme="majorHAnsi" w:cstheme="majorHAnsi"/>
-        </w:rPr>
-        <w:t xml:space="preserve"> 2 (Database Integration)</w:t>
+        <w:t>Backend Developer 2 (Database Integration)</w:t>
       </w:r>
       <w:r>
         <w:rPr>
@@ -765,7 +759,6 @@
         <w:rPr>
           <w:rFonts w:asciiTheme="majorHAnsi" w:hAnsiTheme="majorHAnsi" w:cstheme="majorHAnsi"/>
         </w:rPr>
-        <w:lastRenderedPageBreak/>
         <w:t xml:space="preserve">• </w:t>
       </w:r>
       <w:r>
@@ -796,6 +789,7 @@
         <w:rPr>
           <w:rFonts w:asciiTheme="majorHAnsi" w:hAnsiTheme="majorHAnsi" w:cstheme="majorHAnsi"/>
         </w:rPr>
+        <w:lastRenderedPageBreak/>
         <w:t xml:space="preserve">Design user-friendly </w:t>
       </w:r>
       <w:proofErr w:type="spellStart"/>
@@ -964,13 +958,7 @@
         <w:rPr>
           <w:rFonts w:asciiTheme="majorHAnsi" w:hAnsiTheme="majorHAnsi" w:cstheme="majorHAnsi"/>
         </w:rPr>
-        <w:t>Backend Developer</w:t>
-      </w:r>
-      <w:r>
-        <w:rPr>
-          <w:rFonts w:asciiTheme="majorHAnsi" w:hAnsiTheme="majorHAnsi" w:cstheme="majorHAnsi"/>
-        </w:rPr>
-        <w:t xml:space="preserve"> 2</w:t>
+        <w:t>Backend Developer 2</w:t>
       </w:r>
       <w:r>
         <w:rPr>

</xml_diff>